<commit_message>
Added View model mappers
</commit_message>
<xml_diff>
--- a/Skippy/Skippy Ontwerp.docx
+++ b/Skippy/Skippy Ontwerp.docx
@@ -554,8 +554,13 @@
       <w:bookmarkEnd w:id="0"/>
     </w:p>
     <w:p>
-      <w:r>
-        <w:t xml:space="preserve">Skippy is een kassasysteem voor een dierenwinkel. Het helpt kassamedewerkers met het opstellen van een order. En het dient als overzicht tool voor de manager van de winkel. </w:t>
+      <w:proofErr w:type="spellStart"/>
+      <w:r>
+        <w:t>Skippy</w:t>
+      </w:r>
+      <w:proofErr w:type="spellEnd"/>
+      <w:r>
+        <w:t xml:space="preserve"> is een kassasysteem voor een dierenwinkel. Het helpt kassamedewerkers met het opstellen van een order. En het dient als overzicht tool voor de manager van de winkel. </w:t>
       </w:r>
     </w:p>
     <w:p>
@@ -1103,8 +1108,15 @@
           <w:lang w:val="en-US"/>
         </w:rPr>
         <w:tab/>
+      </w:r>
+      <w:proofErr w:type="spellStart"/>
+      <w:r>
+        <w:rPr>
+          <w:lang w:val="en-US"/>
+        </w:rPr>
         <w:t>Geel</w:t>
       </w:r>
+      <w:proofErr w:type="spellEnd"/>
       <w:r>
         <w:rPr>
           <w:lang w:val="en-US"/>
@@ -1689,7 +1701,23 @@
         <w:t xml:space="preserve">En niet via een </w:t>
       </w:r>
       <w:r>
-        <w:t xml:space="preserve">enkele foreign key. </w:t>
+        <w:t xml:space="preserve">enkele </w:t>
+      </w:r>
+      <w:proofErr w:type="spellStart"/>
+      <w:r>
+        <w:t>foreign</w:t>
+      </w:r>
+      <w:proofErr w:type="spellEnd"/>
+      <w:r>
+        <w:t xml:space="preserve"> </w:t>
+      </w:r>
+      <w:proofErr w:type="spellStart"/>
+      <w:r>
+        <w:t>key</w:t>
+      </w:r>
+      <w:proofErr w:type="spellEnd"/>
+      <w:r>
+        <w:t xml:space="preserve">. </w:t>
       </w:r>
     </w:p>
     <w:p>
@@ -1708,11 +1736,45 @@
         <w:t xml:space="preserve">dat deze voor een specifieke klant is. </w:t>
       </w:r>
       <w:r>
-        <w:t xml:space="preserve">Is de Foreign key van KlantId </w:t>
-      </w:r>
-      <w:r>
-        <w:t xml:space="preserve">op de order Nullable. </w:t>
-      </w:r>
+        <w:t xml:space="preserve">Is de </w:t>
+      </w:r>
+      <w:proofErr w:type="spellStart"/>
+      <w:r>
+        <w:t>Foreign</w:t>
+      </w:r>
+      <w:proofErr w:type="spellEnd"/>
+      <w:r>
+        <w:t xml:space="preserve"> </w:t>
+      </w:r>
+      <w:proofErr w:type="spellStart"/>
+      <w:r>
+        <w:t>key</w:t>
+      </w:r>
+      <w:proofErr w:type="spellEnd"/>
+      <w:r>
+        <w:t xml:space="preserve"> van </w:t>
+      </w:r>
+      <w:proofErr w:type="spellStart"/>
+      <w:r>
+        <w:t>KlantId</w:t>
+      </w:r>
+      <w:proofErr w:type="spellEnd"/>
+      <w:r>
+        <w:t xml:space="preserve"> </w:t>
+      </w:r>
+      <w:r>
+        <w:t xml:space="preserve">op de order </w:t>
+      </w:r>
+      <w:proofErr w:type="spellStart"/>
+      <w:r>
+        <w:t>Nullable</w:t>
+      </w:r>
+      <w:proofErr w:type="spellEnd"/>
+      <w:r>
+        <w:t xml:space="preserve">. </w:t>
+      </w:r>
+    </w:p>
+    <w:p>
       <w:r>
         <w:br w:type="page"/>
       </w:r>
@@ -1741,9 +1803,11 @@
       <w:r>
         <w:t xml:space="preserve">Iedere klasse heeft een aantal </w:t>
       </w:r>
+      <w:proofErr w:type="spellStart"/>
       <w:r>
         <w:t>properties</w:t>
       </w:r>
+      <w:proofErr w:type="spellEnd"/>
       <w:r>
         <w:t xml:space="preserve"> en Functies. </w:t>
       </w:r>
@@ -1919,8 +1983,13 @@
           <w:numId w:val="5"/>
         </w:numPr>
       </w:pPr>
-      <w:r>
-        <w:t xml:space="preserve">Factory: Is de </w:t>
+      <w:proofErr w:type="spellStart"/>
+      <w:r>
+        <w:t>Factory</w:t>
+      </w:r>
+      <w:proofErr w:type="spellEnd"/>
+      <w:r>
+        <w:t xml:space="preserve">: Is de </w:t>
       </w:r>
       <w:r>
         <w:t xml:space="preserve">koppel laag </w:t>
@@ -2036,7 +2105,19 @@
         <w:t xml:space="preserve">Er is gekozen om geen losse </w:t>
       </w:r>
       <w:r>
-        <w:t xml:space="preserve">Dal te maken voor de OrderRegel. Omdat een OrderRegel </w:t>
+        <w:t>Dal te maken voor de Order</w:t>
+      </w:r>
+      <w:r>
+        <w:t xml:space="preserve"> </w:t>
+      </w:r>
+      <w:r>
+        <w:t>Regel. Omdat een Order</w:t>
+      </w:r>
+      <w:r>
+        <w:t xml:space="preserve"> </w:t>
+      </w:r>
+      <w:r>
+        <w:t xml:space="preserve">Regel </w:t>
       </w:r>
       <w:r>
         <w:t xml:space="preserve">alleen binnen een order </w:t>

</xml_diff>